<commit_message>
Changed date on doc
</commit_message>
<xml_diff>
--- a/docpac_sep3/docpac_sep3.docx
+++ b/docpac_sep3/docpac_sep3.docx
@@ -1,6 +1,6 @@
 
 <file path=word/document.xml><?xml version="1.0" encoding="utf-8"?>
-<w:document xmlns:wpc="http://schemas.microsoft.com/office/word/2010/wordprocessingCanvas" xmlns:cx="http://schemas.microsoft.com/office/drawing/2014/chartex" xmlns:cx1="http://schemas.microsoft.com/office/drawing/2015/9/8/chartex" xmlns:cx2="http://schemas.microsoft.com/office/drawing/2015/10/21/chartex" xmlns:cx3="http://schemas.microsoft.com/office/drawing/2016/5/9/chartex" xmlns:cx4="http://schemas.microsoft.com/office/drawing/2016/5/10/chartex" xmlns:cx5="http://schemas.microsoft.com/office/drawing/2016/5/11/chartex" xmlns:cx6="http://schemas.microsoft.com/office/drawing/2016/5/12/chartex" xmlns:cx7="http://schemas.microsoft.com/office/drawing/2016/5/13/chartex" xmlns:cx8="http://schemas.microsoft.com/office/drawing/2016/5/14/chartex" xmlns:mc="http://schemas.openxmlformats.org/markup-compatibility/2006" xmlns:aink="http://schemas.microsoft.com/office/drawing/2016/ink" xmlns:am3d="http://schemas.microsoft.com/office/drawing/2017/model3d" xmlns:o="urn:schemas-microsoft-com:office:office" xmlns:r="http://schemas.openxmlformats.org/officeDocument/2006/relationships" xmlns:m="http://schemas.openxmlformats.org/officeDocument/2006/math" xmlns:v="urn:schemas-microsoft-com:vml" xmlns:wp14="http://schemas.microsoft.com/office/word/2010/wordprocessingDrawing" xmlns:wp="http://schemas.openxmlformats.org/drawingml/2006/wordprocessingDrawing" xmlns:w10="urn:schemas-microsoft-com:office:word" xmlns:w="http://schemas.openxmlformats.org/wordprocessingml/2006/main" xmlns:w14="http://schemas.microsoft.com/office/word/2010/wordml" xmlns:w15="http://schemas.microsoft.com/office/word/2012/wordml" xmlns:w16cex="http://schemas.microsoft.com/office/word/2018/wordml/cex" xmlns:w16cid="http://schemas.microsoft.com/office/word/2016/wordml/cid" xmlns:w16="http://schemas.microsoft.com/office/word/2018/wordml" xmlns:w16sdtdh="http://schemas.microsoft.com/office/word/2020/wordml/sdtdatahash" xmlns:w16se="http://schemas.microsoft.com/office/word/2015/wordml/symex" xmlns:wpg="http://schemas.microsoft.com/office/word/2010/wordprocessingGroup" xmlns:wpi="http://schemas.microsoft.com/office/word/2010/wordprocessingInk" xmlns:wne="http://schemas.microsoft.com/office/word/2006/wordml" xmlns:wps="http://schemas.microsoft.com/office/word/2010/wordprocessingShape" mc:Ignorable="w14 w15 w16se w16cid w16 w16cex w16sdtdh wp14">
+<w:document xmlns:wpc="http://schemas.microsoft.com/office/word/2010/wordprocessingCanvas" xmlns:cx="http://schemas.microsoft.com/office/drawing/2014/chartex" xmlns:cx1="http://schemas.microsoft.com/office/drawing/2015/9/8/chartex" xmlns:cx2="http://schemas.microsoft.com/office/drawing/2015/10/21/chartex" xmlns:cx3="http://schemas.microsoft.com/office/drawing/2016/5/9/chartex" xmlns:cx4="http://schemas.microsoft.com/office/drawing/2016/5/10/chartex" xmlns:cx5="http://schemas.microsoft.com/office/drawing/2016/5/11/chartex" xmlns:cx6="http://schemas.microsoft.com/office/drawing/2016/5/12/chartex" xmlns:cx7="http://schemas.microsoft.com/office/drawing/2016/5/13/chartex" xmlns:cx8="http://schemas.microsoft.com/office/drawing/2016/5/14/chartex" xmlns:mc="http://schemas.openxmlformats.org/markup-compatibility/2006" xmlns:aink="http://schemas.microsoft.com/office/drawing/2016/ink" xmlns:am3d="http://schemas.microsoft.com/office/drawing/2017/model3d" xmlns:o="urn:schemas-microsoft-com:office:office" xmlns:r="http://schemas.openxmlformats.org/officeDocument/2006/relationships" xmlns:m="http://schemas.openxmlformats.org/officeDocument/2006/math" xmlns:v="urn:schemas-microsoft-com:vml" xmlns:wp14="http://schemas.microsoft.com/office/word/2010/wordprocessingDrawing" xmlns:wp="http://schemas.openxmlformats.org/drawingml/2006/wordprocessingDrawing" xmlns:w10="urn:schemas-microsoft-com:office:word" xmlns:w="http://schemas.openxmlformats.org/wordprocessingml/2006/main" xmlns:w14="http://schemas.microsoft.com/office/word/2010/wordml" xmlns:w15="http://schemas.microsoft.com/office/word/2012/wordml" xmlns:w16cid="http://schemas.microsoft.com/office/word/2016/wordml/cid" xmlns:w16se="http://schemas.microsoft.com/office/word/2015/wordml/symex" xmlns:wpg="http://schemas.microsoft.com/office/word/2010/wordprocessingGroup" xmlns:wpi="http://schemas.microsoft.com/office/word/2010/wordprocessingInk" xmlns:wne="http://schemas.microsoft.com/office/word/2006/wordml" xmlns:wps="http://schemas.microsoft.com/office/word/2010/wordprocessingShape" mc:Ignorable="w14 w15 w16se w16cid wp14">
   <w:body>
     <w:p>
       <w:pPr>
@@ -41,33 +41,10 @@
           <w:sz w:val="24"/>
           <w:szCs w:val="24"/>
         </w:rPr>
-        <w:t>Aug</w:t>
-      </w:r>
-      <w:r>
-        <w:rPr>
-          <w:rStyle w:val="BookTitle"/>
-          <w:sz w:val="24"/>
-          <w:szCs w:val="24"/>
-        </w:rPr>
-        <w:t xml:space="preserve"> </w:t>
-      </w:r>
-      <w:r>
-        <w:rPr>
-          <w:rStyle w:val="BookTitle"/>
-          <w:sz w:val="24"/>
-          <w:szCs w:val="24"/>
-        </w:rPr>
-        <w:t>27</w:t>
-      </w:r>
-      <w:r>
-        <w:rPr>
-          <w:rStyle w:val="BookTitle"/>
-          <w:sz w:val="24"/>
-          <w:szCs w:val="24"/>
-          <w:vertAlign w:val="superscript"/>
-        </w:rPr>
-        <w:t>th</w:t>
-      </w:r>
+        <w:t>Sep 3rd</w:t>
+      </w:r>
+      <w:bookmarkStart w:id="0" w:name="_GoBack"/>
+      <w:bookmarkEnd w:id="0"/>
       <w:r>
         <w:rPr>
           <w:rStyle w:val="BookTitle"/>
@@ -395,7 +372,7 @@
       </w:pPr>
       <w:r>
         <w:pict w14:anchorId="187921CF">
-          <v:shape id="Picture 36" o:spid="_x0000_i1063" type="#_x0000_t75" alt="Eye Icon - Free Download at Icons8" style="width:12.25pt;height:12.25pt;flip:y;visibility:visible;mso-wrap-style:square">
+          <v:shape id="Picture 36" o:spid="_x0000_i1027" type="#_x0000_t75" alt="Eye Icon - Free Download at Icons8" style="width:12pt;height:12pt;flip:y;visibility:visible;mso-wrap-style:square">
             <v:imagedata r:id="rId12" o:title="Eye Icon - Free Download at Icons8"/>
           </v:shape>
         </w:pict>
@@ -615,15 +592,7 @@
         <w:t xml:space="preserve">needs to be reviewed and signed off on by Mr. Smith </w:t>
       </w:r>
       <w:r>
-        <w:t xml:space="preserve">during the </w:t>
-      </w:r>
-      <w:proofErr w:type="gramStart"/>
-      <w:r>
-        <w:t>week, before</w:t>
-      </w:r>
-      <w:proofErr w:type="gramEnd"/>
-      <w:r>
-        <w:t xml:space="preserve"> final submission of your DocPac</w:t>
+        <w:t>during the week, before final submission of your DocPac</w:t>
       </w:r>
       <w:r>
         <w:t>. It also means you must be present in class to receive this assignment.</w:t>
@@ -672,15 +641,7 @@
         <w:t xml:space="preserve">Checkboxes circled with “OK” </w:t>
       </w:r>
       <w:r>
-        <w:t xml:space="preserve">decrease the maximum number of checks available for </w:t>
-      </w:r>
-      <w:proofErr w:type="gramStart"/>
-      <w:r>
-        <w:t>grading, but</w:t>
-      </w:r>
-      <w:proofErr w:type="gramEnd"/>
-      <w:r>
-        <w:t xml:space="preserve"> can still count </w:t>
+        <w:t xml:space="preserve">decrease the maximum number of checks available for grading, but can still count </w:t>
       </w:r>
       <w:r>
         <w:t>towards your score if completed anyways.</w:t>
@@ -3609,7 +3570,7 @@
 </file>
 
 <file path=word/endnotes.xml><?xml version="1.0" encoding="utf-8"?>
-<w:endnotes xmlns:wpc="http://schemas.microsoft.com/office/word/2010/wordprocessingCanvas" xmlns:cx="http://schemas.microsoft.com/office/drawing/2014/chartex" xmlns:cx1="http://schemas.microsoft.com/office/drawing/2015/9/8/chartex" xmlns:cx2="http://schemas.microsoft.com/office/drawing/2015/10/21/chartex" xmlns:cx3="http://schemas.microsoft.com/office/drawing/2016/5/9/chartex" xmlns:cx4="http://schemas.microsoft.com/office/drawing/2016/5/10/chartex" xmlns:cx5="http://schemas.microsoft.com/office/drawing/2016/5/11/chartex" xmlns:cx6="http://schemas.microsoft.com/office/drawing/2016/5/12/chartex" xmlns:cx7="http://schemas.microsoft.com/office/drawing/2016/5/13/chartex" xmlns:cx8="http://schemas.microsoft.com/office/drawing/2016/5/14/chartex" xmlns:mc="http://schemas.openxmlformats.org/markup-compatibility/2006" xmlns:aink="http://schemas.microsoft.com/office/drawing/2016/ink" xmlns:am3d="http://schemas.microsoft.com/office/drawing/2017/model3d" xmlns:o="urn:schemas-microsoft-com:office:office" xmlns:r="http://schemas.openxmlformats.org/officeDocument/2006/relationships" xmlns:m="http://schemas.openxmlformats.org/officeDocument/2006/math" xmlns:v="urn:schemas-microsoft-com:vml" xmlns:wp14="http://schemas.microsoft.com/office/word/2010/wordprocessingDrawing" xmlns:wp="http://schemas.openxmlformats.org/drawingml/2006/wordprocessingDrawing" xmlns:w10="urn:schemas-microsoft-com:office:word" xmlns:w="http://schemas.openxmlformats.org/wordprocessingml/2006/main" xmlns:w14="http://schemas.microsoft.com/office/word/2010/wordml" xmlns:w15="http://schemas.microsoft.com/office/word/2012/wordml" xmlns:w16cex="http://schemas.microsoft.com/office/word/2018/wordml/cex" xmlns:w16cid="http://schemas.microsoft.com/office/word/2016/wordml/cid" xmlns:w16="http://schemas.microsoft.com/office/word/2018/wordml" xmlns:w16sdtdh="http://schemas.microsoft.com/office/word/2020/wordml/sdtdatahash" xmlns:w16se="http://schemas.microsoft.com/office/word/2015/wordml/symex" xmlns:wpg="http://schemas.microsoft.com/office/word/2010/wordprocessingGroup" xmlns:wpi="http://schemas.microsoft.com/office/word/2010/wordprocessingInk" xmlns:wne="http://schemas.microsoft.com/office/word/2006/wordml" xmlns:wps="http://schemas.microsoft.com/office/word/2010/wordprocessingShape" mc:Ignorable="w14 w15 w16se w16cid w16 w16cex w16sdtdh wp14">
+<w:endnotes xmlns:wpc="http://schemas.microsoft.com/office/word/2010/wordprocessingCanvas" xmlns:cx="http://schemas.microsoft.com/office/drawing/2014/chartex" xmlns:cx1="http://schemas.microsoft.com/office/drawing/2015/9/8/chartex" xmlns:cx2="http://schemas.microsoft.com/office/drawing/2015/10/21/chartex" xmlns:cx3="http://schemas.microsoft.com/office/drawing/2016/5/9/chartex" xmlns:cx4="http://schemas.microsoft.com/office/drawing/2016/5/10/chartex" xmlns:cx5="http://schemas.microsoft.com/office/drawing/2016/5/11/chartex" xmlns:cx6="http://schemas.microsoft.com/office/drawing/2016/5/12/chartex" xmlns:cx7="http://schemas.microsoft.com/office/drawing/2016/5/13/chartex" xmlns:cx8="http://schemas.microsoft.com/office/drawing/2016/5/14/chartex" xmlns:mc="http://schemas.openxmlformats.org/markup-compatibility/2006" xmlns:aink="http://schemas.microsoft.com/office/drawing/2016/ink" xmlns:am3d="http://schemas.microsoft.com/office/drawing/2017/model3d" xmlns:o="urn:schemas-microsoft-com:office:office" xmlns:r="http://schemas.openxmlformats.org/officeDocument/2006/relationships" xmlns:m="http://schemas.openxmlformats.org/officeDocument/2006/math" xmlns:v="urn:schemas-microsoft-com:vml" xmlns:wp14="http://schemas.microsoft.com/office/word/2010/wordprocessingDrawing" xmlns:wp="http://schemas.openxmlformats.org/drawingml/2006/wordprocessingDrawing" xmlns:w10="urn:schemas-microsoft-com:office:word" xmlns:w="http://schemas.openxmlformats.org/wordprocessingml/2006/main" xmlns:w14="http://schemas.microsoft.com/office/word/2010/wordml" xmlns:w15="http://schemas.microsoft.com/office/word/2012/wordml" xmlns:w16cid="http://schemas.microsoft.com/office/word/2016/wordml/cid" xmlns:w16se="http://schemas.microsoft.com/office/word/2015/wordml/symex" xmlns:wpg="http://schemas.microsoft.com/office/word/2010/wordprocessingGroup" xmlns:wpi="http://schemas.microsoft.com/office/word/2010/wordprocessingInk" xmlns:wne="http://schemas.microsoft.com/office/word/2006/wordml" xmlns:wps="http://schemas.microsoft.com/office/word/2010/wordprocessingShape" mc:Ignorable="w14 w15 w16se w16cid wp14">
   <w:endnote w:type="separator" w:id="-1">
     <w:p>
       <w:pPr>
@@ -3641,7 +3602,7 @@
 </file>
 
 <file path=word/footer1.xml><?xml version="1.0" encoding="utf-8"?>
-<w:ftr xmlns:wpc="http://schemas.microsoft.com/office/word/2010/wordprocessingCanvas" xmlns:cx="http://schemas.microsoft.com/office/drawing/2014/chartex" xmlns:cx1="http://schemas.microsoft.com/office/drawing/2015/9/8/chartex" xmlns:cx2="http://schemas.microsoft.com/office/drawing/2015/10/21/chartex" xmlns:cx3="http://schemas.microsoft.com/office/drawing/2016/5/9/chartex" xmlns:cx4="http://schemas.microsoft.com/office/drawing/2016/5/10/chartex" xmlns:cx5="http://schemas.microsoft.com/office/drawing/2016/5/11/chartex" xmlns:cx6="http://schemas.microsoft.com/office/drawing/2016/5/12/chartex" xmlns:cx7="http://schemas.microsoft.com/office/drawing/2016/5/13/chartex" xmlns:cx8="http://schemas.microsoft.com/office/drawing/2016/5/14/chartex" xmlns:mc="http://schemas.openxmlformats.org/markup-compatibility/2006" xmlns:aink="http://schemas.microsoft.com/office/drawing/2016/ink" xmlns:am3d="http://schemas.microsoft.com/office/drawing/2017/model3d" xmlns:o="urn:schemas-microsoft-com:office:office" xmlns:r="http://schemas.openxmlformats.org/officeDocument/2006/relationships" xmlns:m="http://schemas.openxmlformats.org/officeDocument/2006/math" xmlns:v="urn:schemas-microsoft-com:vml" xmlns:wp14="http://schemas.microsoft.com/office/word/2010/wordprocessingDrawing" xmlns:wp="http://schemas.openxmlformats.org/drawingml/2006/wordprocessingDrawing" xmlns:w10="urn:schemas-microsoft-com:office:word" xmlns:w="http://schemas.openxmlformats.org/wordprocessingml/2006/main" xmlns:w14="http://schemas.microsoft.com/office/word/2010/wordml" xmlns:w15="http://schemas.microsoft.com/office/word/2012/wordml" xmlns:w16cex="http://schemas.microsoft.com/office/word/2018/wordml/cex" xmlns:w16cid="http://schemas.microsoft.com/office/word/2016/wordml/cid" xmlns:w16="http://schemas.microsoft.com/office/word/2018/wordml" xmlns:w16sdtdh="http://schemas.microsoft.com/office/word/2020/wordml/sdtdatahash" xmlns:w16se="http://schemas.microsoft.com/office/word/2015/wordml/symex" xmlns:wpg="http://schemas.microsoft.com/office/word/2010/wordprocessingGroup" xmlns:wpi="http://schemas.microsoft.com/office/word/2010/wordprocessingInk" xmlns:wne="http://schemas.microsoft.com/office/word/2006/wordml" xmlns:wps="http://schemas.microsoft.com/office/word/2010/wordprocessingShape" mc:Ignorable="w14 w15 w16se w16cid w16 w16cex w16sdtdh wp14">
+<w:ftr xmlns:wpc="http://schemas.microsoft.com/office/word/2010/wordprocessingCanvas" xmlns:cx="http://schemas.microsoft.com/office/drawing/2014/chartex" xmlns:cx1="http://schemas.microsoft.com/office/drawing/2015/9/8/chartex" xmlns:cx2="http://schemas.microsoft.com/office/drawing/2015/10/21/chartex" xmlns:cx3="http://schemas.microsoft.com/office/drawing/2016/5/9/chartex" xmlns:cx4="http://schemas.microsoft.com/office/drawing/2016/5/10/chartex" xmlns:cx5="http://schemas.microsoft.com/office/drawing/2016/5/11/chartex" xmlns:cx6="http://schemas.microsoft.com/office/drawing/2016/5/12/chartex" xmlns:cx7="http://schemas.microsoft.com/office/drawing/2016/5/13/chartex" xmlns:cx8="http://schemas.microsoft.com/office/drawing/2016/5/14/chartex" xmlns:mc="http://schemas.openxmlformats.org/markup-compatibility/2006" xmlns:aink="http://schemas.microsoft.com/office/drawing/2016/ink" xmlns:am3d="http://schemas.microsoft.com/office/drawing/2017/model3d" xmlns:o="urn:schemas-microsoft-com:office:office" xmlns:r="http://schemas.openxmlformats.org/officeDocument/2006/relationships" xmlns:m="http://schemas.openxmlformats.org/officeDocument/2006/math" xmlns:v="urn:schemas-microsoft-com:vml" xmlns:wp14="http://schemas.microsoft.com/office/word/2010/wordprocessingDrawing" xmlns:wp="http://schemas.openxmlformats.org/drawingml/2006/wordprocessingDrawing" xmlns:w10="urn:schemas-microsoft-com:office:word" xmlns:w="http://schemas.openxmlformats.org/wordprocessingml/2006/main" xmlns:w14="http://schemas.microsoft.com/office/word/2010/wordml" xmlns:w15="http://schemas.microsoft.com/office/word/2012/wordml" xmlns:w16cid="http://schemas.microsoft.com/office/word/2016/wordml/cid" xmlns:w16se="http://schemas.microsoft.com/office/word/2015/wordml/symex" xmlns:wpg="http://schemas.microsoft.com/office/word/2010/wordprocessingGroup" xmlns:wpi="http://schemas.microsoft.com/office/word/2010/wordprocessingInk" xmlns:wne="http://schemas.microsoft.com/office/word/2006/wordml" xmlns:wps="http://schemas.microsoft.com/office/word/2010/wordprocessingShape" mc:Ignorable="w14 w15 w16se w16cid wp14">
   <w:tbl>
     <w:tblPr>
       <w:tblStyle w:val="TableGrid"/>
@@ -3910,7 +3871,7 @@
 </file>
 
 <file path=word/footnotes.xml><?xml version="1.0" encoding="utf-8"?>
-<w:footnotes xmlns:wpc="http://schemas.microsoft.com/office/word/2010/wordprocessingCanvas" xmlns:cx="http://schemas.microsoft.com/office/drawing/2014/chartex" xmlns:cx1="http://schemas.microsoft.com/office/drawing/2015/9/8/chartex" xmlns:cx2="http://schemas.microsoft.com/office/drawing/2015/10/21/chartex" xmlns:cx3="http://schemas.microsoft.com/office/drawing/2016/5/9/chartex" xmlns:cx4="http://schemas.microsoft.com/office/drawing/2016/5/10/chartex" xmlns:cx5="http://schemas.microsoft.com/office/drawing/2016/5/11/chartex" xmlns:cx6="http://schemas.microsoft.com/office/drawing/2016/5/12/chartex" xmlns:cx7="http://schemas.microsoft.com/office/drawing/2016/5/13/chartex" xmlns:cx8="http://schemas.microsoft.com/office/drawing/2016/5/14/chartex" xmlns:mc="http://schemas.openxmlformats.org/markup-compatibility/2006" xmlns:aink="http://schemas.microsoft.com/office/drawing/2016/ink" xmlns:am3d="http://schemas.microsoft.com/office/drawing/2017/model3d" xmlns:o="urn:schemas-microsoft-com:office:office" xmlns:r="http://schemas.openxmlformats.org/officeDocument/2006/relationships" xmlns:m="http://schemas.openxmlformats.org/officeDocument/2006/math" xmlns:v="urn:schemas-microsoft-com:vml" xmlns:wp14="http://schemas.microsoft.com/office/word/2010/wordprocessingDrawing" xmlns:wp="http://schemas.openxmlformats.org/drawingml/2006/wordprocessingDrawing" xmlns:w10="urn:schemas-microsoft-com:office:word" xmlns:w="http://schemas.openxmlformats.org/wordprocessingml/2006/main" xmlns:w14="http://schemas.microsoft.com/office/word/2010/wordml" xmlns:w15="http://schemas.microsoft.com/office/word/2012/wordml" xmlns:w16cex="http://schemas.microsoft.com/office/word/2018/wordml/cex" xmlns:w16cid="http://schemas.microsoft.com/office/word/2016/wordml/cid" xmlns:w16="http://schemas.microsoft.com/office/word/2018/wordml" xmlns:w16sdtdh="http://schemas.microsoft.com/office/word/2020/wordml/sdtdatahash" xmlns:w16se="http://schemas.microsoft.com/office/word/2015/wordml/symex" xmlns:wpg="http://schemas.microsoft.com/office/word/2010/wordprocessingGroup" xmlns:wpi="http://schemas.microsoft.com/office/word/2010/wordprocessingInk" xmlns:wne="http://schemas.microsoft.com/office/word/2006/wordml" xmlns:wps="http://schemas.microsoft.com/office/word/2010/wordprocessingShape" mc:Ignorable="w14 w15 w16se w16cid w16 w16cex w16sdtdh wp14">
+<w:footnotes xmlns:wpc="http://schemas.microsoft.com/office/word/2010/wordprocessingCanvas" xmlns:cx="http://schemas.microsoft.com/office/drawing/2014/chartex" xmlns:cx1="http://schemas.microsoft.com/office/drawing/2015/9/8/chartex" xmlns:cx2="http://schemas.microsoft.com/office/drawing/2015/10/21/chartex" xmlns:cx3="http://schemas.microsoft.com/office/drawing/2016/5/9/chartex" xmlns:cx4="http://schemas.microsoft.com/office/drawing/2016/5/10/chartex" xmlns:cx5="http://schemas.microsoft.com/office/drawing/2016/5/11/chartex" xmlns:cx6="http://schemas.microsoft.com/office/drawing/2016/5/12/chartex" xmlns:cx7="http://schemas.microsoft.com/office/drawing/2016/5/13/chartex" xmlns:cx8="http://schemas.microsoft.com/office/drawing/2016/5/14/chartex" xmlns:mc="http://schemas.openxmlformats.org/markup-compatibility/2006" xmlns:aink="http://schemas.microsoft.com/office/drawing/2016/ink" xmlns:am3d="http://schemas.microsoft.com/office/drawing/2017/model3d" xmlns:o="urn:schemas-microsoft-com:office:office" xmlns:r="http://schemas.openxmlformats.org/officeDocument/2006/relationships" xmlns:m="http://schemas.openxmlformats.org/officeDocument/2006/math" xmlns:v="urn:schemas-microsoft-com:vml" xmlns:wp14="http://schemas.microsoft.com/office/word/2010/wordprocessingDrawing" xmlns:wp="http://schemas.openxmlformats.org/drawingml/2006/wordprocessingDrawing" xmlns:w10="urn:schemas-microsoft-com:office:word" xmlns:w="http://schemas.openxmlformats.org/wordprocessingml/2006/main" xmlns:w14="http://schemas.microsoft.com/office/word/2010/wordml" xmlns:w15="http://schemas.microsoft.com/office/word/2012/wordml" xmlns:w16cid="http://schemas.microsoft.com/office/word/2016/wordml/cid" xmlns:w16se="http://schemas.microsoft.com/office/word/2015/wordml/symex" xmlns:wpg="http://schemas.microsoft.com/office/word/2010/wordprocessingGroup" xmlns:wpi="http://schemas.microsoft.com/office/word/2010/wordprocessingInk" xmlns:wne="http://schemas.microsoft.com/office/word/2006/wordml" xmlns:wps="http://schemas.microsoft.com/office/word/2010/wordprocessingShape" mc:Ignorable="w14 w15 w16se w16cid wp14">
   <w:footnote w:type="separator" w:id="-1">
     <w:p>
       <w:pPr>
@@ -3942,7 +3903,7 @@
 </file>
 
 <file path=word/numbering.xml><?xml version="1.0" encoding="utf-8"?>
-<w:numbering xmlns:wpc="http://schemas.microsoft.com/office/word/2010/wordprocessingCanvas" xmlns:cx="http://schemas.microsoft.com/office/drawing/2014/chartex" xmlns:cx1="http://schemas.microsoft.com/office/drawing/2015/9/8/chartex" xmlns:cx2="http://schemas.microsoft.com/office/drawing/2015/10/21/chartex" xmlns:cx3="http://schemas.microsoft.com/office/drawing/2016/5/9/chartex" xmlns:cx4="http://schemas.microsoft.com/office/drawing/2016/5/10/chartex" xmlns:cx5="http://schemas.microsoft.com/office/drawing/2016/5/11/chartex" xmlns:cx6="http://schemas.microsoft.com/office/drawing/2016/5/12/chartex" xmlns:cx7="http://schemas.microsoft.com/office/drawing/2016/5/13/chartex" xmlns:cx8="http://schemas.microsoft.com/office/drawing/2016/5/14/chartex" xmlns:mc="http://schemas.openxmlformats.org/markup-compatibility/2006" xmlns:aink="http://schemas.microsoft.com/office/drawing/2016/ink" xmlns:am3d="http://schemas.microsoft.com/office/drawing/2017/model3d" xmlns:o="urn:schemas-microsoft-com:office:office" xmlns:r="http://schemas.openxmlformats.org/officeDocument/2006/relationships" xmlns:m="http://schemas.openxmlformats.org/officeDocument/2006/math" xmlns:v="urn:schemas-microsoft-com:vml" xmlns:wp14="http://schemas.microsoft.com/office/word/2010/wordprocessingDrawing" xmlns:wp="http://schemas.openxmlformats.org/drawingml/2006/wordprocessingDrawing" xmlns:w10="urn:schemas-microsoft-com:office:word" xmlns:w="http://schemas.openxmlformats.org/wordprocessingml/2006/main" xmlns:w14="http://schemas.microsoft.com/office/word/2010/wordml" xmlns:w15="http://schemas.microsoft.com/office/word/2012/wordml" xmlns:w16cex="http://schemas.microsoft.com/office/word/2018/wordml/cex" xmlns:w16cid="http://schemas.microsoft.com/office/word/2016/wordml/cid" xmlns:w16="http://schemas.microsoft.com/office/word/2018/wordml" xmlns:w16sdtdh="http://schemas.microsoft.com/office/word/2020/wordml/sdtdatahash" xmlns:w16se="http://schemas.microsoft.com/office/word/2015/wordml/symex" xmlns:wpg="http://schemas.microsoft.com/office/word/2010/wordprocessingGroup" xmlns:wpi="http://schemas.microsoft.com/office/word/2010/wordprocessingInk" xmlns:wne="http://schemas.microsoft.com/office/word/2006/wordml" xmlns:wps="http://schemas.microsoft.com/office/word/2010/wordprocessingShape" mc:Ignorable="w14 w15 w16se w16cid w16 w16cex w16sdtdh wp14">
+<w:numbering xmlns:wpc="http://schemas.microsoft.com/office/word/2010/wordprocessingCanvas" xmlns:cx="http://schemas.microsoft.com/office/drawing/2014/chartex" xmlns:cx1="http://schemas.microsoft.com/office/drawing/2015/9/8/chartex" xmlns:cx2="http://schemas.microsoft.com/office/drawing/2015/10/21/chartex" xmlns:cx3="http://schemas.microsoft.com/office/drawing/2016/5/9/chartex" xmlns:cx4="http://schemas.microsoft.com/office/drawing/2016/5/10/chartex" xmlns:cx5="http://schemas.microsoft.com/office/drawing/2016/5/11/chartex" xmlns:cx6="http://schemas.microsoft.com/office/drawing/2016/5/12/chartex" xmlns:cx7="http://schemas.microsoft.com/office/drawing/2016/5/13/chartex" xmlns:cx8="http://schemas.microsoft.com/office/drawing/2016/5/14/chartex" xmlns:mc="http://schemas.openxmlformats.org/markup-compatibility/2006" xmlns:aink="http://schemas.microsoft.com/office/drawing/2016/ink" xmlns:am3d="http://schemas.microsoft.com/office/drawing/2017/model3d" xmlns:o="urn:schemas-microsoft-com:office:office" xmlns:r="http://schemas.openxmlformats.org/officeDocument/2006/relationships" xmlns:m="http://schemas.openxmlformats.org/officeDocument/2006/math" xmlns:v="urn:schemas-microsoft-com:vml" xmlns:wp14="http://schemas.microsoft.com/office/word/2010/wordprocessingDrawing" xmlns:wp="http://schemas.openxmlformats.org/drawingml/2006/wordprocessingDrawing" xmlns:w10="urn:schemas-microsoft-com:office:word" xmlns:w="http://schemas.openxmlformats.org/wordprocessingml/2006/main" xmlns:w14="http://schemas.microsoft.com/office/word/2010/wordml" xmlns:w15="http://schemas.microsoft.com/office/word/2012/wordml" xmlns:w16cid="http://schemas.microsoft.com/office/word/2016/wordml/cid" xmlns:w16se="http://schemas.microsoft.com/office/word/2015/wordml/symex" xmlns:wpg="http://schemas.microsoft.com/office/word/2010/wordprocessingGroup" xmlns:wpi="http://schemas.microsoft.com/office/word/2010/wordprocessingInk" xmlns:wne="http://schemas.microsoft.com/office/word/2006/wordml" xmlns:wps="http://schemas.microsoft.com/office/word/2010/wordprocessingShape" mc:Ignorable="w14 w15 w16se w16cid wp14">
   <w:numPicBullet w:numPicBulletId="0">
     <w:pict>
       <v:shapetype id="_x0000_t75" coordsize="21600,21600" o:spt="75" o:preferrelative="t" path="m@4@5l@4@11@9@11@9@5xe" filled="f" stroked="f">
@@ -3964,14 +3925,14 @@
         <v:path o:extrusionok="f" gradientshapeok="t" o:connecttype="rect"/>
         <o:lock v:ext="edit" aspectratio="t"/>
       </v:shapetype>
-      <v:shape id="_x0000_i2526" type="#_x0000_t75" alt="Download from cloud" style="width:15.6pt;height:15.6pt;visibility:visible;mso-wrap-style:square" o:bullet="t">
+      <v:shape id="_x0000_i1026" type="#_x0000_t75" alt="Download from cloud" style="width:15.75pt;height:15.75pt;visibility:visible;mso-wrap-style:square" o:bullet="t">
         <v:imagedata r:id="rId1" o:title="Download from cloud"/>
       </v:shape>
     </w:pict>
   </w:numPicBullet>
   <w:numPicBullet w:numPicBulletId="1">
     <w:pict>
-      <v:shape id="_x0000_i2527" type="#_x0000_t75" alt="Eye Icon - Free Download at Icons8" style="width:25.8pt;height:25.8pt;flip:y;visibility:visible;mso-wrap-style:square" o:bullet="t">
+      <v:shape id="_x0000_i1027" type="#_x0000_t75" alt="Eye Icon - Free Download at Icons8" style="width:25.5pt;height:25.5pt;flip:y;visibility:visible;mso-wrap-style:square" o:bullet="t">
         <v:imagedata r:id="rId2" o:title="Eye Icon - Free Download at Icons8"/>
       </v:shape>
     </w:pict>
@@ -8545,7 +8506,7 @@
 </file>
 
 <file path=word/styles.xml><?xml version="1.0" encoding="utf-8"?>
-<w:styles xmlns:mc="http://schemas.openxmlformats.org/markup-compatibility/2006" xmlns:r="http://schemas.openxmlformats.org/officeDocument/2006/relationships" xmlns:w="http://schemas.openxmlformats.org/wordprocessingml/2006/main" xmlns:w14="http://schemas.microsoft.com/office/word/2010/wordml" xmlns:w15="http://schemas.microsoft.com/office/word/2012/wordml" xmlns:w16cex="http://schemas.microsoft.com/office/word/2018/wordml/cex" xmlns:w16cid="http://schemas.microsoft.com/office/word/2016/wordml/cid" xmlns:w16="http://schemas.microsoft.com/office/word/2018/wordml" xmlns:w16sdtdh="http://schemas.microsoft.com/office/word/2020/wordml/sdtdatahash" xmlns:w16se="http://schemas.microsoft.com/office/word/2015/wordml/symex" mc:Ignorable="w14 w15 w16se w16cid w16 w16cex w16sdtdh">
+<w:styles xmlns:mc="http://schemas.openxmlformats.org/markup-compatibility/2006" xmlns:r="http://schemas.openxmlformats.org/officeDocument/2006/relationships" xmlns:w="http://schemas.openxmlformats.org/wordprocessingml/2006/main" xmlns:w14="http://schemas.microsoft.com/office/word/2010/wordml" xmlns:w15="http://schemas.microsoft.com/office/word/2012/wordml" xmlns:w16cid="http://schemas.microsoft.com/office/word/2016/wordml/cid" xmlns:w16se="http://schemas.microsoft.com/office/word/2015/wordml/symex" mc:Ignorable="w14 w15 w16se w16cid">
   <w:docDefaults>
     <w:rPrDefault>
       <w:rPr>
@@ -8561,7 +8522,7 @@
       </w:pPr>
     </w:pPrDefault>
   </w:docDefaults>
-  <w:latentStyles w:defLockedState="0" w:defUIPriority="99" w:defSemiHidden="0" w:defUnhideWhenUsed="0" w:defQFormat="0" w:count="376">
+  <w:latentStyles w:defLockedState="0" w:defUIPriority="99" w:defSemiHidden="0" w:defUnhideWhenUsed="0" w:defQFormat="0" w:count="375">
     <w:lsdException w:name="Normal" w:uiPriority="0" w:qFormat="1"/>
     <w:lsdException w:name="heading 1" w:uiPriority="9" w:qFormat="1"/>
     <w:lsdException w:name="heading 2" w:semiHidden="1" w:uiPriority="9" w:unhideWhenUsed="1" w:qFormat="1"/>
@@ -8667,6 +8628,7 @@
     <w:lsdException w:name="HTML Sample" w:semiHidden="1" w:unhideWhenUsed="1"/>
     <w:lsdException w:name="HTML Typewriter" w:semiHidden="1" w:unhideWhenUsed="1"/>
     <w:lsdException w:name="HTML Variable" w:semiHidden="1" w:unhideWhenUsed="1"/>
+    <w:lsdException w:name="Normal Table" w:semiHidden="1" w:unhideWhenUsed="1"/>
     <w:lsdException w:name="annotation subject" w:semiHidden="1" w:unhideWhenUsed="1"/>
     <w:lsdException w:name="No List" w:semiHidden="1" w:unhideWhenUsed="1"/>
     <w:lsdException w:name="Outline List 1" w:semiHidden="1" w:unhideWhenUsed="1"/>
@@ -8709,8 +8671,11 @@
     <w:lsdException w:name="Table Contemporary" w:semiHidden="1" w:unhideWhenUsed="1"/>
     <w:lsdException w:name="Table Elegant" w:semiHidden="1" w:unhideWhenUsed="1"/>
     <w:lsdException w:name="Table Professional" w:semiHidden="1" w:unhideWhenUsed="1"/>
+    <w:lsdException w:name="Table Subtle 1" w:semiHidden="1" w:unhideWhenUsed="1"/>
     <w:lsdException w:name="Table Subtle 2" w:semiHidden="1" w:unhideWhenUsed="1"/>
     <w:lsdException w:name="Table Web 1" w:semiHidden="1" w:unhideWhenUsed="1"/>
+    <w:lsdException w:name="Table Web 2" w:semiHidden="1" w:unhideWhenUsed="1"/>
+    <w:lsdException w:name="Table Web 3" w:semiHidden="1" w:unhideWhenUsed="1"/>
     <w:lsdException w:name="Balloon Text" w:semiHidden="1" w:unhideWhenUsed="1"/>
     <w:lsdException w:name="Table Grid" w:uiPriority="39"/>
     <w:lsdException w:name="Table Theme" w:semiHidden="1" w:unhideWhenUsed="1"/>
@@ -8933,7 +8898,6 @@
     <w:lsdException w:name="Smart Hyperlink" w:semiHidden="1" w:unhideWhenUsed="1"/>
     <w:lsdException w:name="Hashtag" w:semiHidden="1" w:unhideWhenUsed="1"/>
     <w:lsdException w:name="Unresolved Mention" w:semiHidden="1" w:unhideWhenUsed="1"/>
-    <w:lsdException w:name="Smart Link" w:semiHidden="1" w:unhideWhenUsed="1"/>
   </w:latentStyles>
   <w:style w:type="paragraph" w:default="1" w:styleId="Normal">
     <w:name w:val="Normal"/>
@@ -9870,7 +9834,9 @@
 </file>
 
 <file path=customXml/item2.xml><?xml version="1.0" encoding="utf-8"?>
-<b:Sources xmlns:b="http://schemas.openxmlformats.org/officeDocument/2006/bibliography" xmlns="http://schemas.openxmlformats.org/officeDocument/2006/bibliography" SelectedStyle="\APASixthEditionOfficeOnline.xsl" StyleName="APA" Version="6"/>
+<p:properties xmlns:p="http://schemas.microsoft.com/office/2006/metadata/properties" xmlns:xsi="http://www.w3.org/2001/XMLSchema-instance" xmlns:pc="http://schemas.microsoft.com/office/infopath/2007/PartnerControls">
+  <documentManagement/>
+</p:properties>
 </file>
 
 <file path=customXml/item3.xml><?xml version="1.0" encoding="utf-8"?>
@@ -10103,9 +10069,7 @@
 </file>
 
 <file path=customXml/item4.xml><?xml version="1.0" encoding="utf-8"?>
-<p:properties xmlns:p="http://schemas.microsoft.com/office/2006/metadata/properties" xmlns:xsi="http://www.w3.org/2001/XMLSchema-instance" xmlns:pc="http://schemas.microsoft.com/office/infopath/2007/PartnerControls">
-  <documentManagement/>
-</p:properties>
+<b:Sources xmlns:b="http://schemas.openxmlformats.org/officeDocument/2006/bibliography" xmlns="http://schemas.openxmlformats.org/officeDocument/2006/bibliography" SelectedStyle="\APASixthEditionOfficeOnline.xsl" StyleName="APA" Version="6"/>
 </file>
 
 <file path=customXml/itemProps1.xml><?xml version="1.0" encoding="utf-8"?>
@@ -10117,9 +10081,18 @@
 </file>
 
 <file path=customXml/itemProps2.xml><?xml version="1.0" encoding="utf-8"?>
-<ds:datastoreItem xmlns:ds="http://schemas.openxmlformats.org/officeDocument/2006/customXml" ds:itemID="{2F43742D-5A77-455F-8D01-B956A63A63AD}">
+<ds:datastoreItem xmlns:ds="http://schemas.openxmlformats.org/officeDocument/2006/customXml" ds:itemID="{9849282B-67B3-426A-88CF-06741A57A774}">
   <ds:schemaRefs>
-    <ds:schemaRef ds:uri="http://schemas.openxmlformats.org/officeDocument/2006/bibliography"/>
+    <ds:schemaRef ds:uri="http://schemas.openxmlformats.org/package/2006/metadata/core-properties"/>
+    <ds:schemaRef ds:uri="http://schemas.microsoft.com/office/2006/documentManagement/types"/>
+    <ds:schemaRef ds:uri="http://purl.org/dc/elements/1.1/"/>
+    <ds:schemaRef ds:uri="http://schemas.microsoft.com/office/2006/metadata/properties"/>
+    <ds:schemaRef ds:uri="http://www.w3.org/XML/1998/namespace"/>
+    <ds:schemaRef ds:uri="http://schemas.microsoft.com/office/infopath/2007/PartnerControls"/>
+    <ds:schemaRef ds:uri="http://purl.org/dc/dcmitype/"/>
+    <ds:schemaRef ds:uri="http://purl.org/dc/terms/"/>
+    <ds:schemaRef ds:uri="fc2bff61-6a31-4c51-9f32-b9bba46405e5"/>
+    <ds:schemaRef ds:uri="cc9255bc-4d99-4f42-bba5-857cbcc6e725"/>
   </ds:schemaRefs>
 </ds:datastoreItem>
 </file>
@@ -10144,10 +10117,9 @@
 </file>
 
 <file path=customXml/itemProps4.xml><?xml version="1.0" encoding="utf-8"?>
-<ds:datastoreItem xmlns:ds="http://schemas.openxmlformats.org/officeDocument/2006/customXml" ds:itemID="{9849282B-67B3-426A-88CF-06741A57A774}">
+<ds:datastoreItem xmlns:ds="http://schemas.openxmlformats.org/officeDocument/2006/customXml" ds:itemID="{EC6F6C8B-4ED4-4AE8-ACF6-DEA6CAB6ED61}">
   <ds:schemaRefs>
-    <ds:schemaRef ds:uri="http://schemas.microsoft.com/office/2006/metadata/properties"/>
-    <ds:schemaRef ds:uri="http://schemas.microsoft.com/office/infopath/2007/PartnerControls"/>
+    <ds:schemaRef ds:uri="http://schemas.openxmlformats.org/officeDocument/2006/bibliography"/>
   </ds:schemaRefs>
 </ds:datastoreItem>
 </file>
</xml_diff>